<commit_message>
Tuần 4(tt) và 5
</commit_message>
<xml_diff>
--- a/BaoCaoCacTuan/BIÊN BẢN HỌP BÁO CÁO TUẦN 3.docx
+++ b/BaoCaoCacTuan/BIÊN BẢN HỌP BÁO CÁO TUẦN 3.docx
@@ -73,19 +73,7 @@
           <w:sz w:val="28"/>
           <w:szCs w:val="28"/>
         </w:rPr>
-        <w:t xml:space="preserve">Diamond Shop </w:t>
-      </w:r>
-      <w:proofErr w:type="gramStart"/>
-      <w:r>
-        <w:rPr>
-          <w:rFonts w:ascii="Arial" w:hAnsi="Arial" w:cs="Arial"/>
-          <w:b/>
-          <w:bCs/>
-          <w:color w:val="000000"/>
-          <w:sz w:val="28"/>
-          <w:szCs w:val="28"/>
-        </w:rPr>
-        <w:t>System</w:t>
+        <w:t>Diamond Shop System</w:t>
       </w:r>
       <w:r>
         <w:rPr>
@@ -94,17 +82,7 @@
           <w:sz w:val="28"/>
           <w:szCs w:val="28"/>
         </w:rPr>
-        <w:t>  -</w:t>
-      </w:r>
-      <w:proofErr w:type="gramEnd"/>
-      <w:r>
-        <w:rPr>
-          <w:rFonts w:ascii="Arial" w:hAnsi="Arial" w:cs="Arial"/>
-          <w:color w:val="000000"/>
-          <w:sz w:val="28"/>
-          <w:szCs w:val="28"/>
-        </w:rPr>
-        <w:t xml:space="preserve"> </w:t>
+        <w:t xml:space="preserve">  - </w:t>
       </w:r>
       <w:r>
         <w:rPr>
@@ -150,7 +128,7 @@
           <w:sz w:val="28"/>
           <w:szCs w:val="28"/>
         </w:rPr>
-        <w:t>16</w:t>
+        <w:t>09</w:t>
       </w:r>
       <w:r>
         <w:rPr>
@@ -190,8 +168,10 @@
           <w:sz w:val="28"/>
           <w:szCs w:val="28"/>
         </w:rPr>
-        <w:t>22</w:t>
-      </w:r>
+        <w:t>15</w:t>
+      </w:r>
+      <w:bookmarkStart w:id="0" w:name="_GoBack"/>
+      <w:bookmarkEnd w:id="0"/>
       <w:r>
         <w:rPr>
           <w:rFonts w:eastAsia="Times New Roman" w:cs="Times New Roman"/>
@@ -501,7 +481,7 @@
           <w:bCs/>
           <w:szCs w:val="26"/>
         </w:rPr>
-        <w:t>2</w:t>
+        <w:t>3</w:t>
       </w:r>
       <w:r>
         <w:rPr>
@@ -519,7 +499,7 @@
           <w:bCs/>
           <w:szCs w:val="26"/>
         </w:rPr>
-        <w:t>16</w:t>
+        <w:t>09</w:t>
       </w:r>
       <w:r>
         <w:rPr>
@@ -1669,8 +1649,6 @@
             <w:pPr>
               <w:jc w:val="center"/>
             </w:pPr>
-            <w:bookmarkStart w:id="0" w:name="_GoBack"/>
-            <w:bookmarkEnd w:id="0"/>
             <w:r>
               <w:rPr>
                 <w:rFonts w:ascii="Arial" w:hAnsi="Arial" w:cs="Arial"/>
@@ -1836,14 +1814,14 @@
           <w:sz w:val="26"/>
           <w:szCs w:val="26"/>
         </w:rPr>
-        <w:t>: 0</w:t>
+        <w:t xml:space="preserve">: </w:t>
       </w:r>
       <w:r>
         <w:rPr>
           <w:sz w:val="26"/>
           <w:szCs w:val="26"/>
         </w:rPr>
-        <w:t>8</w:t>
+        <w:t>22</w:t>
       </w:r>
       <w:r>
         <w:rPr>
@@ -3204,7 +3182,7 @@
 </file>
 
 <file path=customXml/itemProps1.xml><?xml version="1.0" encoding="utf-8"?>
-<ds:datastoreItem xmlns:ds="http://schemas.openxmlformats.org/officeDocument/2006/customXml" ds:itemID="{A988EDFA-CFBD-45C2-8711-99C72BAC2BC7}">
+<ds:datastoreItem xmlns:ds="http://schemas.openxmlformats.org/officeDocument/2006/customXml" ds:itemID="{47A56979-6DC5-4EB1-BE1A-4003C1204D01}">
   <ds:schemaRefs>
     <ds:schemaRef ds:uri="http://schemas.openxmlformats.org/officeDocument/2006/bibliography"/>
   </ds:schemaRefs>

</xml_diff>